<commit_message>
Notes and slight changes to PM_viz.R
Some notes on working with the remote Linux server, fix PM_viz to give correct material names rather than naming everything PM25
</commit_message>
<xml_diff>
--- a/meeting notes.docx
+++ b/meeting notes.docx
@@ -14,13 +14,42 @@
           <w:b/>
           <w:bCs/>
         </w:rPr>
-        <w:t>7/1/21 Research Meeting with Prof. Antonelli</w:t>
+        <w:t>Research Meeting</w:t>
+      </w:r>
+      <w:r>
+        <w:rPr>
+          <w:b/>
+          <w:bCs/>
+        </w:rPr>
+        <w:t>s</w:t>
+      </w:r>
+      <w:r>
+        <w:rPr>
+          <w:b/>
+          <w:bCs/>
+        </w:rPr>
+        <w:t xml:space="preserve"> with Prof. Antonelli</w:t>
       </w:r>
     </w:p>
     <w:p>
       <w:pPr>
         <w:jc w:val="center"/>
       </w:pPr>
+    </w:p>
+    <w:p>
+      <w:pPr>
+        <w:rPr>
+          <w:b/>
+          <w:bCs/>
+        </w:rPr>
+      </w:pPr>
+      <w:r>
+        <w:rPr>
+          <w:b/>
+          <w:bCs/>
+        </w:rPr>
+        <w:t>7/1/21</w:t>
+      </w:r>
     </w:p>
     <w:p>
       <w:pPr>
@@ -242,7 +271,6 @@
         </w:numPr>
       </w:pPr>
       <w:r>
-        <w:lastRenderedPageBreak/>
         <w:t>Second project: looking at aggregate zip-code-level outcomes</w:t>
       </w:r>
     </w:p>
@@ -333,15 +361,7 @@
         </w:numPr>
       </w:pPr>
       <w:r>
-        <w:t xml:space="preserve">2) </w:t>
-      </w:r>
-      <w:proofErr w:type="gramStart"/>
-      <w:r>
-        <w:t>some kind of weighted</w:t>
-      </w:r>
-      <w:proofErr w:type="gramEnd"/>
-      <w:r>
-        <w:t xml:space="preserve"> average of nearby zip codes</w:t>
+        <w:t>2) some kind of weighted average of nearby zip codes</w:t>
       </w:r>
     </w:p>
     <w:p>
@@ -391,7 +411,6 @@
           <w:b/>
           <w:bCs/>
         </w:rPr>
-        <w:lastRenderedPageBreak/>
         <w:t>8/16/21</w:t>
       </w:r>
     </w:p>
@@ -416,15 +435,7 @@
         </w:numPr>
       </w:pPr>
       <w:r>
-        <w:t>“</w:t>
-      </w:r>
-      <w:proofErr w:type="gramStart"/>
-      <w:r>
-        <w:t>aerosol</w:t>
-      </w:r>
-      <w:proofErr w:type="gramEnd"/>
-      <w:r>
-        <w:t xml:space="preserve"> optical depth” (what satellite data measures)</w:t>
+        <w:t>“aerosol optical depth” (what satellite data measures)</w:t>
       </w:r>
     </w:p>
     <w:p>
@@ -555,35 +566,19 @@
         </w:numPr>
       </w:pPr>
       <w:r>
-        <w:t xml:space="preserve">If that’s easy (and computationally easy), try and do it for </w:t>
-      </w:r>
-      <w:proofErr w:type="gramStart"/>
-      <w:r>
-        <w:t>all of</w:t>
-      </w:r>
-      <w:proofErr w:type="gramEnd"/>
-      <w:r>
-        <w:t xml:space="preserve"> the exposures (individual components of PM)</w:t>
-      </w:r>
-    </w:p>
-    <w:p>
-      <w:pPr>
-        <w:pStyle w:val="ListParagraph"/>
-        <w:numPr>
-          <w:ilvl w:val="1"/>
-          <w:numId w:val="2"/>
-        </w:numPr>
-      </w:pPr>
-      <w:r>
-        <w:t>If that’s easy too, start looking at how the data varies over time (</w:t>
-      </w:r>
-      <w:proofErr w:type="gramStart"/>
-      <w:r>
-        <w:t>i.e.</w:t>
-      </w:r>
-      <w:proofErr w:type="gramEnd"/>
-      <w:r>
-        <w:t xml:space="preserve"> seasonality)</w:t>
+        <w:t>If that’s easy (and computationally easy), try and do it for all of the exposures (individual components of PM)</w:t>
+      </w:r>
+    </w:p>
+    <w:p>
+      <w:pPr>
+        <w:pStyle w:val="ListParagraph"/>
+        <w:numPr>
+          <w:ilvl w:val="1"/>
+          <w:numId w:val="2"/>
+        </w:numPr>
+      </w:pPr>
+      <w:r>
+        <w:t>If that’s easy too, start looking at how the data varies over time (i.e. seasonality)</w:t>
       </w:r>
     </w:p>
     <w:p>
@@ -619,15 +614,7 @@
         </w:numPr>
       </w:pPr>
       <w:r>
-        <w:t xml:space="preserve">Mixture </w:t>
-      </w:r>
-      <w:proofErr w:type="gramStart"/>
-      <w:r>
-        <w:t>meaning:</w:t>
-      </w:r>
-      <w:proofErr w:type="gramEnd"/>
-      <w:r>
-        <w:t xml:space="preserve"> not just how much pollution, but what it is made up of</w:t>
+        <w:t>Mixture meaning: not just how much pollution, but what it is made up of</w:t>
       </w:r>
     </w:p>
     <w:p>
@@ -640,15 +627,7 @@
       </w:pPr>
       <w:r>
         <w:lastRenderedPageBreak/>
-        <w:t xml:space="preserve">You can have same pollution </w:t>
-      </w:r>
-      <w:proofErr w:type="gramStart"/>
-      <w:r>
-        <w:t>level</w:t>
-      </w:r>
-      <w:proofErr w:type="gramEnd"/>
-      <w:r>
-        <w:t xml:space="preserve"> but the components of the pollution differ; certain mixtures might be better/worse for health than others</w:t>
+        <w:t>You can have same pollution level but the components of the pollution differ; certain mixtures might be better/worse for health than others</w:t>
       </w:r>
     </w:p>
     <w:p>
@@ -672,15 +651,7 @@
         </w:numPr>
       </w:pPr>
       <w:r>
-        <w:t xml:space="preserve">Pollution has been </w:t>
-      </w:r>
-      <w:proofErr w:type="gramStart"/>
-      <w:r>
-        <w:t>ever-declining</w:t>
-      </w:r>
-      <w:proofErr w:type="gramEnd"/>
-      <w:r>
-        <w:t xml:space="preserve"> since the Clean Air act in the late 20</w:t>
+        <w:t>Pollution has been ever-declining since the Clean Air act in the late 20</w:t>
       </w:r>
       <w:r>
         <w:rPr>
@@ -898,6 +869,605 @@
       </w:pPr>
       <w:r>
         <w:t>Clustering regions of the country to determine areas where a certain intervention may be most effective</w:t>
+      </w:r>
+    </w:p>
+    <w:p/>
+    <w:p/>
+    <w:p/>
+    <w:p/>
+    <w:p/>
+    <w:p/>
+    <w:p/>
+    <w:p/>
+    <w:p/>
+    <w:p/>
+    <w:p/>
+    <w:p/>
+    <w:p/>
+    <w:p/>
+    <w:p>
+      <w:pPr>
+        <w:rPr>
+          <w:b/>
+          <w:bCs/>
+        </w:rPr>
+      </w:pPr>
+      <w:r>
+        <w:rPr>
+          <w:b/>
+          <w:bCs/>
+        </w:rPr>
+        <w:lastRenderedPageBreak/>
+        <w:t>9/1/21</w:t>
+      </w:r>
+    </w:p>
+    <w:p>
+      <w:pPr>
+        <w:pStyle w:val="NoSpacing"/>
+        <w:numPr>
+          <w:ilvl w:val="0"/>
+          <w:numId w:val="4"/>
+        </w:numPr>
+      </w:pPr>
+      <w:r>
+        <w:t>Scales sometimes too wide / too narrow</w:t>
+      </w:r>
+    </w:p>
+    <w:p>
+      <w:pPr>
+        <w:pStyle w:val="NoSpacing"/>
+        <w:numPr>
+          <w:ilvl w:val="0"/>
+          <w:numId w:val="4"/>
+        </w:numPr>
+      </w:pPr>
+      <w:r>
+        <w:t>Hard code file names</w:t>
+      </w:r>
+    </w:p>
+    <w:p>
+      <w:pPr>
+        <w:pStyle w:val="NoSpacing"/>
+        <w:numPr>
+          <w:ilvl w:val="0"/>
+          <w:numId w:val="4"/>
+        </w:numPr>
+      </w:pPr>
+      <w:r>
+        <w:t>Before next meeting</w:t>
+      </w:r>
+    </w:p>
+    <w:p>
+      <w:pPr>
+        <w:pStyle w:val="NoSpacing"/>
+        <w:numPr>
+          <w:ilvl w:val="1"/>
+          <w:numId w:val="4"/>
+        </w:numPr>
+      </w:pPr>
+      <w:r>
+        <w:t>Try to go to terminal</w:t>
+      </w:r>
+    </w:p>
+    <w:p>
+      <w:pPr>
+        <w:pStyle w:val="NoSpacing"/>
+        <w:numPr>
+          <w:ilvl w:val="1"/>
+          <w:numId w:val="4"/>
+        </w:numPr>
+      </w:pPr>
+      <w:r>
+        <w:t>Figure out how to sign into HiperGator</w:t>
+      </w:r>
+    </w:p>
+    <w:p>
+      <w:pPr>
+        <w:pStyle w:val="NoSpacing"/>
+        <w:numPr>
+          <w:ilvl w:val="1"/>
+          <w:numId w:val="4"/>
+        </w:numPr>
+      </w:pPr>
+      <w:r>
+        <w:t xml:space="preserve">ssh </w:t>
+      </w:r>
+      <w:hyperlink r:id="rId6" w:history="1">
+        <w:r>
+          <w:rPr>
+            <w:rStyle w:val="Hyperlink"/>
+          </w:rPr>
+          <w:t>nwibert@hpg.rc.ufl.edu</w:t>
+        </w:r>
+      </w:hyperlink>
+    </w:p>
+    <w:p>
+      <w:pPr>
+        <w:pStyle w:val="NoSpacing"/>
+        <w:numPr>
+          <w:ilvl w:val="1"/>
+          <w:numId w:val="4"/>
+        </w:numPr>
+      </w:pPr>
+      <w:r>
+        <w:t>password: gatorlink password</w:t>
+      </w:r>
+    </w:p>
+    <w:p>
+      <w:pPr>
+        <w:pStyle w:val="NoSpacing"/>
+        <w:numPr>
+          <w:ilvl w:val="1"/>
+          <w:numId w:val="4"/>
+        </w:numPr>
+      </w:pPr>
+      <w:r>
+        <w:t>cd /blue/jantonelli/nwibert</w:t>
+      </w:r>
+    </w:p>
+    <w:p>
+      <w:pPr>
+        <w:pStyle w:val="NoSpacing"/>
+        <w:numPr>
+          <w:ilvl w:val="1"/>
+          <w:numId w:val="4"/>
+        </w:numPr>
+      </w:pPr>
+      <w:r>
+        <w:t>just make sure that you can sign on, exit</w:t>
+      </w:r>
+    </w:p>
+    <w:p>
+      <w:pPr>
+        <w:pStyle w:val="NoSpacing"/>
+      </w:pPr>
+    </w:p>
+    <w:p>
+      <w:pPr>
+        <w:pStyle w:val="NoSpacing"/>
+        <w:numPr>
+          <w:ilvl w:val="0"/>
+          <w:numId w:val="5"/>
+        </w:numPr>
+      </w:pPr>
+      <w:r>
+        <w:t xml:space="preserve">for computations, </w:t>
+      </w:r>
+      <w:r>
+        <w:t>keep values in matrices</w:t>
+      </w:r>
+    </w:p>
+    <w:p>
+      <w:pPr>
+        <w:pStyle w:val="NoSpacing"/>
+        <w:numPr>
+          <w:ilvl w:val="0"/>
+          <w:numId w:val="5"/>
+        </w:numPr>
+      </w:pPr>
+      <w:r>
+        <w:t>save data yearly</w:t>
+      </w:r>
+    </w:p>
+    <w:p>
+      <w:pPr>
+        <w:pStyle w:val="NoSpacing"/>
+        <w:numPr>
+          <w:ilvl w:val="1"/>
+          <w:numId w:val="5"/>
+        </w:numPr>
+      </w:pPr>
+      <w:r>
+        <w:t>same way I have it now, but make a list for each one</w:t>
+      </w:r>
+    </w:p>
+    <w:p>
+      <w:pPr>
+        <w:pStyle w:val="NoSpacing"/>
+        <w:numPr>
+          <w:ilvl w:val="1"/>
+          <w:numId w:val="5"/>
+        </w:numPr>
+      </w:pPr>
+      <w:r>
+        <w:t>for example, a list called “PM_2000” has three columns: longitude, latitude, and PM, all for the year 2000</w:t>
+      </w:r>
+    </w:p>
+    <w:p>
+      <w:pPr>
+        <w:pStyle w:val="NoSpacing"/>
+        <w:numPr>
+          <w:ilvl w:val="1"/>
+          <w:numId w:val="5"/>
+        </w:numPr>
+      </w:pPr>
+      <w:r>
+        <w:t>eventually we will get monthly data</w:t>
+      </w:r>
+    </w:p>
+    <w:p>
+      <w:pPr>
+        <w:pStyle w:val="NoSpacing"/>
+        <w:numPr>
+          <w:ilvl w:val="1"/>
+          <w:numId w:val="5"/>
+        </w:numPr>
+      </w:pPr>
+      <w:r>
+        <w:t>in remote server, make directory structure like “PM/2000/annual”, “PM/2000/January”</w:t>
+      </w:r>
+    </w:p>
+    <w:p>
+      <w:pPr>
+        <w:pStyle w:val="NoSpacing"/>
+      </w:pPr>
+    </w:p>
+    <w:p>
+      <w:pPr>
+        <w:pStyle w:val="NoSpacing"/>
+        <w:numPr>
+          <w:ilvl w:val="0"/>
+          <w:numId w:val="6"/>
+        </w:numPr>
+      </w:pPr>
+      <w:r>
+        <w:t>start R environment: module load R</w:t>
+      </w:r>
+    </w:p>
+    <w:p>
+      <w:pPr>
+        <w:pStyle w:val="NoSpacing"/>
+        <w:numPr>
+          <w:ilvl w:val="0"/>
+          <w:numId w:val="6"/>
+        </w:numPr>
+      </w:pPr>
+      <w:r>
+        <w:t>q()</w:t>
+      </w:r>
+    </w:p>
+    <w:p>
+      <w:pPr>
+        <w:pStyle w:val="NoSpacing"/>
+        <w:numPr>
+          <w:ilvl w:val="0"/>
+          <w:numId w:val="6"/>
+        </w:numPr>
+      </w:pPr>
+      <w:r>
+        <w:t>use scp to get files into the remote server</w:t>
+      </w:r>
+    </w:p>
+    <w:p>
+      <w:pPr>
+        <w:pStyle w:val="NoSpacing"/>
+        <w:numPr>
+          <w:ilvl w:val="0"/>
+          <w:numId w:val="6"/>
+        </w:numPr>
+      </w:pPr>
+      <w:r>
+        <w:t>either into my own folder, or to the shared folder</w:t>
+      </w:r>
+    </w:p>
+    <w:p>
+      <w:pPr>
+        <w:pStyle w:val="NoSpacing"/>
+        <w:numPr>
+          <w:ilvl w:val="0"/>
+          <w:numId w:val="6"/>
+        </w:numPr>
+      </w:pPr>
+      <w:r>
+        <w:t>checked and verified!!</w:t>
+      </w:r>
+    </w:p>
+    <w:p>
+      <w:pPr>
+        <w:pStyle w:val="NoSpacing"/>
+      </w:pPr>
+    </w:p>
+    <w:p>
+      <w:pPr>
+        <w:pStyle w:val="NoSpacing"/>
+      </w:pPr>
+    </w:p>
+    <w:p>
+      <w:pPr>
+        <w:pStyle w:val="NoSpacing"/>
+      </w:pPr>
+    </w:p>
+    <w:p>
+      <w:pPr>
+        <w:pStyle w:val="NoSpacing"/>
+      </w:pPr>
+    </w:p>
+    <w:p>
+      <w:pPr>
+        <w:pStyle w:val="NoSpacing"/>
+      </w:pPr>
+    </w:p>
+    <w:p>
+      <w:pPr>
+        <w:pStyle w:val="NoSpacing"/>
+      </w:pPr>
+    </w:p>
+    <w:p>
+      <w:pPr>
+        <w:pStyle w:val="NoSpacing"/>
+      </w:pPr>
+    </w:p>
+    <w:p>
+      <w:pPr>
+        <w:pStyle w:val="NoSpacing"/>
+      </w:pPr>
+    </w:p>
+    <w:p>
+      <w:pPr>
+        <w:pStyle w:val="NoSpacing"/>
+      </w:pPr>
+    </w:p>
+    <w:p>
+      <w:pPr>
+        <w:pStyle w:val="NoSpacing"/>
+      </w:pPr>
+    </w:p>
+    <w:p>
+      <w:pPr>
+        <w:pStyle w:val="NoSpacing"/>
+      </w:pPr>
+    </w:p>
+    <w:p>
+      <w:pPr>
+        <w:pStyle w:val="NoSpacing"/>
+      </w:pPr>
+    </w:p>
+    <w:p>
+      <w:pPr>
+        <w:pStyle w:val="NoSpacing"/>
+      </w:pPr>
+    </w:p>
+    <w:p>
+      <w:pPr>
+        <w:pStyle w:val="NoSpacing"/>
+      </w:pPr>
+    </w:p>
+    <w:p>
+      <w:pPr>
+        <w:pStyle w:val="NoSpacing"/>
+      </w:pPr>
+    </w:p>
+    <w:p>
+      <w:pPr>
+        <w:pStyle w:val="NoSpacing"/>
+      </w:pPr>
+    </w:p>
+    <w:p>
+      <w:pPr>
+        <w:pStyle w:val="NoSpacing"/>
+      </w:pPr>
+    </w:p>
+    <w:p>
+      <w:pPr>
+        <w:pStyle w:val="NoSpacing"/>
+      </w:pPr>
+    </w:p>
+    <w:p>
+      <w:pPr>
+        <w:pStyle w:val="NoSpacing"/>
+      </w:pPr>
+    </w:p>
+    <w:p>
+      <w:pPr>
+        <w:pStyle w:val="NoSpacing"/>
+      </w:pPr>
+    </w:p>
+    <w:p>
+      <w:pPr>
+        <w:pStyle w:val="NoSpacing"/>
+        <w:rPr>
+          <w:b/>
+          <w:bCs/>
+        </w:rPr>
+      </w:pPr>
+      <w:r>
+        <w:rPr>
+          <w:b/>
+          <w:bCs/>
+        </w:rPr>
+        <w:lastRenderedPageBreak/>
+        <w:t>USING ftp IN LINUX</w:t>
+      </w:r>
+    </w:p>
+    <w:p>
+      <w:pPr>
+        <w:pStyle w:val="NoSpacing"/>
+        <w:numPr>
+          <w:ilvl w:val="0"/>
+          <w:numId w:val="7"/>
+        </w:numPr>
+      </w:pPr>
+      <w:r>
+        <w:t>monthly files are stored in an ftp server (file transfer protocol)</w:t>
+      </w:r>
+    </w:p>
+    <w:p>
+      <w:pPr>
+        <w:pStyle w:val="NoSpacing"/>
+        <w:numPr>
+          <w:ilvl w:val="0"/>
+          <w:numId w:val="7"/>
+        </w:numPr>
+      </w:pPr>
+      <w:hyperlink r:id="rId7" w:history="1">
+        <w:r>
+          <w:rPr>
+            <w:rStyle w:val="Hyperlink"/>
+          </w:rPr>
+          <w:t>ftp://stetson.phys.dal.ca/Aaron/V4NA0</w:t>
+        </w:r>
+        <w:r>
+          <w:rPr>
+            <w:rStyle w:val="Hyperlink"/>
+          </w:rPr>
+          <w:t>2/</w:t>
+        </w:r>
+      </w:hyperlink>
+    </w:p>
+    <w:p>
+      <w:pPr>
+        <w:pStyle w:val="NoSpacing"/>
+        <w:numPr>
+          <w:ilvl w:val="0"/>
+          <w:numId w:val="7"/>
+        </w:numPr>
+      </w:pPr>
+      <w:r>
+        <w:t>If you paste this into file explorer, you can look at the files manually</w:t>
+      </w:r>
+    </w:p>
+    <w:p>
+      <w:pPr>
+        <w:pStyle w:val="NoSpacing"/>
+        <w:numPr>
+          <w:ilvl w:val="0"/>
+          <w:numId w:val="7"/>
+        </w:numPr>
+      </w:pPr>
+      <w:r>
+        <w:t>How do we get them all into HiPerGator? Manually downloading everything and moving it all is a bit tedious</w:t>
+      </w:r>
+    </w:p>
+    <w:p>
+      <w:pPr>
+        <w:pStyle w:val="NoSpacing"/>
+        <w:numPr>
+          <w:ilvl w:val="0"/>
+          <w:numId w:val="7"/>
+        </w:numPr>
+      </w:pPr>
+      <w:r>
+        <w:t>Using ftp command, can access this same directory within linux terminal</w:t>
+      </w:r>
+    </w:p>
+    <w:p>
+      <w:pPr>
+        <w:pStyle w:val="NoSpacing"/>
+        <w:numPr>
+          <w:ilvl w:val="0"/>
+          <w:numId w:val="7"/>
+        </w:numPr>
+      </w:pPr>
+      <w:r>
+        <w:t>ftp stetson.phys.dal.ca</w:t>
+      </w:r>
+    </w:p>
+    <w:p>
+      <w:pPr>
+        <w:pStyle w:val="NoSpacing"/>
+        <w:numPr>
+          <w:ilvl w:val="1"/>
+          <w:numId w:val="7"/>
+        </w:numPr>
+      </w:pPr>
+      <w:r>
+        <w:t>when asked for username, type ‘anonymous’</w:t>
+      </w:r>
+    </w:p>
+    <w:p>
+      <w:pPr>
+        <w:pStyle w:val="NoSpacing"/>
+        <w:numPr>
+          <w:ilvl w:val="1"/>
+          <w:numId w:val="7"/>
+        </w:numPr>
+      </w:pPr>
+      <w:r>
+        <w:t>don’t enter a password</w:t>
+      </w:r>
+    </w:p>
+    <w:p>
+      <w:pPr>
+        <w:pStyle w:val="NoSpacing"/>
+        <w:numPr>
+          <w:ilvl w:val="1"/>
+          <w:numId w:val="7"/>
+        </w:numPr>
+      </w:pPr>
+      <w:r>
+        <w:t>once in the server, run command ‘pass’ to enter passive mode</w:t>
+      </w:r>
+    </w:p>
+    <w:p>
+      <w:pPr>
+        <w:pStyle w:val="NoSpacing"/>
+        <w:numPr>
+          <w:ilvl w:val="1"/>
+          <w:numId w:val="7"/>
+        </w:numPr>
+      </w:pPr>
+      <w:r>
+        <w:t>cd into /Aaron/V4NA02</w:t>
+      </w:r>
+    </w:p>
+    <w:p>
+      <w:pPr>
+        <w:pStyle w:val="NoSpacing"/>
+        <w:numPr>
+          <w:ilvl w:val="2"/>
+          <w:numId w:val="7"/>
+        </w:numPr>
+      </w:pPr>
+      <w:r>
+        <w:t>separate folders for every component (BC, SO4, etc.)</w:t>
+      </w:r>
+    </w:p>
+    <w:p>
+      <w:pPr>
+        <w:pStyle w:val="NoSpacing"/>
+        <w:numPr>
+          <w:ilvl w:val="2"/>
+          <w:numId w:val="7"/>
+        </w:numPr>
+      </w:pPr>
+      <w:r>
+        <w:t>each of those folders has data for every month of every year (a lot)</w:t>
+      </w:r>
+    </w:p>
+    <w:p>
+      <w:pPr>
+        <w:pStyle w:val="NoSpacing"/>
+        <w:numPr>
+          <w:ilvl w:val="2"/>
+          <w:numId w:val="7"/>
+        </w:numPr>
+      </w:pPr>
+      <w:r>
+        <w:t>once in a component directory, use command ‘mget *.nc’ to download everything (you will have to confirm one at a time)</w:t>
+      </w:r>
+    </w:p>
+    <w:p>
+      <w:pPr>
+        <w:pStyle w:val="NoSpacing"/>
+        <w:numPr>
+          <w:ilvl w:val="2"/>
+          <w:numId w:val="7"/>
+        </w:numPr>
+      </w:pPr>
+      <w:r>
+        <w:t>they will be downloaded to the directory you were in when you launched ftp</w:t>
+      </w:r>
+    </w:p>
+    <w:p>
+      <w:pPr>
+        <w:pStyle w:val="NoSpacing"/>
+        <w:numPr>
+          <w:ilvl w:val="3"/>
+          <w:numId w:val="7"/>
+        </w:numPr>
+      </w:pPr>
+      <w:r>
+        <w:t>so, create directory for component and navigate into it before launching ftp</w:t>
       </w:r>
     </w:p>
     <w:sectPr>
@@ -913,6 +1483,119 @@
 <file path=word/numbering.xml><?xml version="1.0" encoding="utf-8"?>
 <w:numbering xmlns:wpc="http://schemas.microsoft.com/office/word/2010/wordprocessingCanvas" xmlns:cx="http://schemas.microsoft.com/office/drawing/2014/chartex" xmlns:cx1="http://schemas.microsoft.com/office/drawing/2015/9/8/chartex" xmlns:cx2="http://schemas.microsoft.com/office/drawing/2015/10/21/chartex" xmlns:cx3="http://schemas.microsoft.com/office/drawing/2016/5/9/chartex" xmlns:cx4="http://schemas.microsoft.com/office/drawing/2016/5/10/chartex" xmlns:cx5="http://schemas.microsoft.com/office/drawing/2016/5/11/chartex" xmlns:cx6="http://schemas.microsoft.com/office/drawing/2016/5/12/chartex" xmlns:cx7="http://schemas.microsoft.com/office/drawing/2016/5/13/chartex" xmlns:cx8="http://schemas.microsoft.com/office/drawing/2016/5/14/chartex" xmlns:mc="http://schemas.openxmlformats.org/markup-compatibility/2006" xmlns:aink="http://schemas.microsoft.com/office/drawing/2016/ink" xmlns:am3d="http://schemas.microsoft.com/office/drawing/2017/model3d" xmlns:o="urn:schemas-microsoft-com:office:office" xmlns:r="http://schemas.openxmlformats.org/officeDocument/2006/relationships" xmlns:m="http://schemas.openxmlformats.org/officeDocument/2006/math" xmlns:v="urn:schemas-microsoft-com:vml" xmlns:wp14="http://schemas.microsoft.com/office/word/2010/wordprocessingDrawing" xmlns:wp="http://schemas.openxmlformats.org/drawingml/2006/wordprocessingDrawing" xmlns:w10="urn:schemas-microsoft-com:office:word" xmlns:w="http://schemas.openxmlformats.org/wordprocessingml/2006/main" xmlns:w14="http://schemas.microsoft.com/office/word/2010/wordml" xmlns:w15="http://schemas.microsoft.com/office/word/2012/wordml" xmlns:w16cex="http://schemas.microsoft.com/office/word/2018/wordml/cex" xmlns:w16cid="http://schemas.microsoft.com/office/word/2016/wordml/cid" xmlns:w16="http://schemas.microsoft.com/office/word/2018/wordml" xmlns:w16sdtdh="http://schemas.microsoft.com/office/word/2020/wordml/sdtdatahash" xmlns:w16se="http://schemas.microsoft.com/office/word/2015/wordml/symex" xmlns:wpg="http://schemas.microsoft.com/office/word/2010/wordprocessingGroup" xmlns:wpi="http://schemas.microsoft.com/office/word/2010/wordprocessingInk" xmlns:wne="http://schemas.microsoft.com/office/word/2006/wordml" xmlns:wps="http://schemas.microsoft.com/office/word/2010/wordprocessingShape" mc:Ignorable="w14 w15 w16se w16cid w16 w16cex w16sdtdh wp14">
   <w:abstractNum w:abstractNumId="0" w15:restartNumberingAfterBreak="0">
+    <w:nsid w:val="18DE3B99"/>
+    <w:multiLevelType w:val="hybridMultilevel"/>
+    <w:tmpl w:val="5978C61E"/>
+    <w:lvl w:ilvl="0" w:tplc="04090001">
+      <w:start w:val="1"/>
+      <w:numFmt w:val="bullet"/>
+      <w:lvlText w:val=""/>
+      <w:lvlJc w:val="left"/>
+      <w:pPr>
+        <w:ind w:left="720" w:hanging="360"/>
+      </w:pPr>
+      <w:rPr>
+        <w:rFonts w:ascii="Symbol" w:hAnsi="Symbol" w:hint="default"/>
+      </w:rPr>
+    </w:lvl>
+    <w:lvl w:ilvl="1" w:tplc="04090003" w:tentative="1">
+      <w:start w:val="1"/>
+      <w:numFmt w:val="bullet"/>
+      <w:lvlText w:val="o"/>
+      <w:lvlJc w:val="left"/>
+      <w:pPr>
+        <w:ind w:left="1440" w:hanging="360"/>
+      </w:pPr>
+      <w:rPr>
+        <w:rFonts w:ascii="Courier New" w:hAnsi="Courier New" w:cs="Courier New" w:hint="default"/>
+      </w:rPr>
+    </w:lvl>
+    <w:lvl w:ilvl="2" w:tplc="04090005" w:tentative="1">
+      <w:start w:val="1"/>
+      <w:numFmt w:val="bullet"/>
+      <w:lvlText w:val=""/>
+      <w:lvlJc w:val="left"/>
+      <w:pPr>
+        <w:ind w:left="2160" w:hanging="360"/>
+      </w:pPr>
+      <w:rPr>
+        <w:rFonts w:ascii="Wingdings" w:hAnsi="Wingdings" w:hint="default"/>
+      </w:rPr>
+    </w:lvl>
+    <w:lvl w:ilvl="3" w:tplc="04090001" w:tentative="1">
+      <w:start w:val="1"/>
+      <w:numFmt w:val="bullet"/>
+      <w:lvlText w:val=""/>
+      <w:lvlJc w:val="left"/>
+      <w:pPr>
+        <w:ind w:left="2880" w:hanging="360"/>
+      </w:pPr>
+      <w:rPr>
+        <w:rFonts w:ascii="Symbol" w:hAnsi="Symbol" w:hint="default"/>
+      </w:rPr>
+    </w:lvl>
+    <w:lvl w:ilvl="4" w:tplc="04090003" w:tentative="1">
+      <w:start w:val="1"/>
+      <w:numFmt w:val="bullet"/>
+      <w:lvlText w:val="o"/>
+      <w:lvlJc w:val="left"/>
+      <w:pPr>
+        <w:ind w:left="3600" w:hanging="360"/>
+      </w:pPr>
+      <w:rPr>
+        <w:rFonts w:ascii="Courier New" w:hAnsi="Courier New" w:cs="Courier New" w:hint="default"/>
+      </w:rPr>
+    </w:lvl>
+    <w:lvl w:ilvl="5" w:tplc="04090005" w:tentative="1">
+      <w:start w:val="1"/>
+      <w:numFmt w:val="bullet"/>
+      <w:lvlText w:val=""/>
+      <w:lvlJc w:val="left"/>
+      <w:pPr>
+        <w:ind w:left="4320" w:hanging="360"/>
+      </w:pPr>
+      <w:rPr>
+        <w:rFonts w:ascii="Wingdings" w:hAnsi="Wingdings" w:hint="default"/>
+      </w:rPr>
+    </w:lvl>
+    <w:lvl w:ilvl="6" w:tplc="04090001" w:tentative="1">
+      <w:start w:val="1"/>
+      <w:numFmt w:val="bullet"/>
+      <w:lvlText w:val=""/>
+      <w:lvlJc w:val="left"/>
+      <w:pPr>
+        <w:ind w:left="5040" w:hanging="360"/>
+      </w:pPr>
+      <w:rPr>
+        <w:rFonts w:ascii="Symbol" w:hAnsi="Symbol" w:hint="default"/>
+      </w:rPr>
+    </w:lvl>
+    <w:lvl w:ilvl="7" w:tplc="04090003" w:tentative="1">
+      <w:start w:val="1"/>
+      <w:numFmt w:val="bullet"/>
+      <w:lvlText w:val="o"/>
+      <w:lvlJc w:val="left"/>
+      <w:pPr>
+        <w:ind w:left="5760" w:hanging="360"/>
+      </w:pPr>
+      <w:rPr>
+        <w:rFonts w:ascii="Courier New" w:hAnsi="Courier New" w:cs="Courier New" w:hint="default"/>
+      </w:rPr>
+    </w:lvl>
+    <w:lvl w:ilvl="8" w:tplc="04090005" w:tentative="1">
+      <w:start w:val="1"/>
+      <w:numFmt w:val="bullet"/>
+      <w:lvlText w:val=""/>
+      <w:lvlJc w:val="left"/>
+      <w:pPr>
+        <w:ind w:left="6480" w:hanging="360"/>
+      </w:pPr>
+      <w:rPr>
+        <w:rFonts w:ascii="Wingdings" w:hAnsi="Wingdings" w:hint="default"/>
+      </w:rPr>
+    </w:lvl>
+  </w:abstractNum>
+  <w:abstractNum w:abstractNumId="1" w15:restartNumberingAfterBreak="0">
     <w:nsid w:val="1C2D252D"/>
     <w:multiLevelType w:val="hybridMultilevel"/>
     <w:tmpl w:val="CBF04E24"/>
@@ -1025,7 +1708,233 @@
       </w:rPr>
     </w:lvl>
   </w:abstractNum>
-  <w:abstractNum w:abstractNumId="1" w15:restartNumberingAfterBreak="0">
+  <w:abstractNum w:abstractNumId="2" w15:restartNumberingAfterBreak="0">
+    <w:nsid w:val="3E6973AE"/>
+    <w:multiLevelType w:val="hybridMultilevel"/>
+    <w:tmpl w:val="6DBC3B3C"/>
+    <w:lvl w:ilvl="0" w:tplc="04090001">
+      <w:start w:val="1"/>
+      <w:numFmt w:val="bullet"/>
+      <w:lvlText w:val=""/>
+      <w:lvlJc w:val="left"/>
+      <w:pPr>
+        <w:ind w:left="720" w:hanging="360"/>
+      </w:pPr>
+      <w:rPr>
+        <w:rFonts w:ascii="Symbol" w:hAnsi="Symbol" w:hint="default"/>
+      </w:rPr>
+    </w:lvl>
+    <w:lvl w:ilvl="1" w:tplc="04090003">
+      <w:start w:val="1"/>
+      <w:numFmt w:val="bullet"/>
+      <w:lvlText w:val="o"/>
+      <w:lvlJc w:val="left"/>
+      <w:pPr>
+        <w:ind w:left="1440" w:hanging="360"/>
+      </w:pPr>
+      <w:rPr>
+        <w:rFonts w:ascii="Courier New" w:hAnsi="Courier New" w:cs="Courier New" w:hint="default"/>
+      </w:rPr>
+    </w:lvl>
+    <w:lvl w:ilvl="2" w:tplc="04090005" w:tentative="1">
+      <w:start w:val="1"/>
+      <w:numFmt w:val="bullet"/>
+      <w:lvlText w:val=""/>
+      <w:lvlJc w:val="left"/>
+      <w:pPr>
+        <w:ind w:left="2160" w:hanging="360"/>
+      </w:pPr>
+      <w:rPr>
+        <w:rFonts w:ascii="Wingdings" w:hAnsi="Wingdings" w:hint="default"/>
+      </w:rPr>
+    </w:lvl>
+    <w:lvl w:ilvl="3" w:tplc="04090001" w:tentative="1">
+      <w:start w:val="1"/>
+      <w:numFmt w:val="bullet"/>
+      <w:lvlText w:val=""/>
+      <w:lvlJc w:val="left"/>
+      <w:pPr>
+        <w:ind w:left="2880" w:hanging="360"/>
+      </w:pPr>
+      <w:rPr>
+        <w:rFonts w:ascii="Symbol" w:hAnsi="Symbol" w:hint="default"/>
+      </w:rPr>
+    </w:lvl>
+    <w:lvl w:ilvl="4" w:tplc="04090003" w:tentative="1">
+      <w:start w:val="1"/>
+      <w:numFmt w:val="bullet"/>
+      <w:lvlText w:val="o"/>
+      <w:lvlJc w:val="left"/>
+      <w:pPr>
+        <w:ind w:left="3600" w:hanging="360"/>
+      </w:pPr>
+      <w:rPr>
+        <w:rFonts w:ascii="Courier New" w:hAnsi="Courier New" w:cs="Courier New" w:hint="default"/>
+      </w:rPr>
+    </w:lvl>
+    <w:lvl w:ilvl="5" w:tplc="04090005" w:tentative="1">
+      <w:start w:val="1"/>
+      <w:numFmt w:val="bullet"/>
+      <w:lvlText w:val=""/>
+      <w:lvlJc w:val="left"/>
+      <w:pPr>
+        <w:ind w:left="4320" w:hanging="360"/>
+      </w:pPr>
+      <w:rPr>
+        <w:rFonts w:ascii="Wingdings" w:hAnsi="Wingdings" w:hint="default"/>
+      </w:rPr>
+    </w:lvl>
+    <w:lvl w:ilvl="6" w:tplc="04090001" w:tentative="1">
+      <w:start w:val="1"/>
+      <w:numFmt w:val="bullet"/>
+      <w:lvlText w:val=""/>
+      <w:lvlJc w:val="left"/>
+      <w:pPr>
+        <w:ind w:left="5040" w:hanging="360"/>
+      </w:pPr>
+      <w:rPr>
+        <w:rFonts w:ascii="Symbol" w:hAnsi="Symbol" w:hint="default"/>
+      </w:rPr>
+    </w:lvl>
+    <w:lvl w:ilvl="7" w:tplc="04090003" w:tentative="1">
+      <w:start w:val="1"/>
+      <w:numFmt w:val="bullet"/>
+      <w:lvlText w:val="o"/>
+      <w:lvlJc w:val="left"/>
+      <w:pPr>
+        <w:ind w:left="5760" w:hanging="360"/>
+      </w:pPr>
+      <w:rPr>
+        <w:rFonts w:ascii="Courier New" w:hAnsi="Courier New" w:cs="Courier New" w:hint="default"/>
+      </w:rPr>
+    </w:lvl>
+    <w:lvl w:ilvl="8" w:tplc="04090005" w:tentative="1">
+      <w:start w:val="1"/>
+      <w:numFmt w:val="bullet"/>
+      <w:lvlText w:val=""/>
+      <w:lvlJc w:val="left"/>
+      <w:pPr>
+        <w:ind w:left="6480" w:hanging="360"/>
+      </w:pPr>
+      <w:rPr>
+        <w:rFonts w:ascii="Wingdings" w:hAnsi="Wingdings" w:hint="default"/>
+      </w:rPr>
+    </w:lvl>
+  </w:abstractNum>
+  <w:abstractNum w:abstractNumId="3" w15:restartNumberingAfterBreak="0">
+    <w:nsid w:val="3F125E97"/>
+    <w:multiLevelType w:val="hybridMultilevel"/>
+    <w:tmpl w:val="265E6CB6"/>
+    <w:lvl w:ilvl="0" w:tplc="04090001">
+      <w:start w:val="1"/>
+      <w:numFmt w:val="bullet"/>
+      <w:lvlText w:val=""/>
+      <w:lvlJc w:val="left"/>
+      <w:pPr>
+        <w:ind w:left="720" w:hanging="360"/>
+      </w:pPr>
+      <w:rPr>
+        <w:rFonts w:ascii="Symbol" w:hAnsi="Symbol" w:hint="default"/>
+      </w:rPr>
+    </w:lvl>
+    <w:lvl w:ilvl="1" w:tplc="04090003">
+      <w:start w:val="1"/>
+      <w:numFmt w:val="bullet"/>
+      <w:lvlText w:val="o"/>
+      <w:lvlJc w:val="left"/>
+      <w:pPr>
+        <w:ind w:left="1440" w:hanging="360"/>
+      </w:pPr>
+      <w:rPr>
+        <w:rFonts w:ascii="Courier New" w:hAnsi="Courier New" w:cs="Courier New" w:hint="default"/>
+      </w:rPr>
+    </w:lvl>
+    <w:lvl w:ilvl="2" w:tplc="04090005">
+      <w:start w:val="1"/>
+      <w:numFmt w:val="bullet"/>
+      <w:lvlText w:val=""/>
+      <w:lvlJc w:val="left"/>
+      <w:pPr>
+        <w:ind w:left="2160" w:hanging="360"/>
+      </w:pPr>
+      <w:rPr>
+        <w:rFonts w:ascii="Wingdings" w:hAnsi="Wingdings" w:hint="default"/>
+      </w:rPr>
+    </w:lvl>
+    <w:lvl w:ilvl="3" w:tplc="04090001">
+      <w:start w:val="1"/>
+      <w:numFmt w:val="bullet"/>
+      <w:lvlText w:val=""/>
+      <w:lvlJc w:val="left"/>
+      <w:pPr>
+        <w:ind w:left="2880" w:hanging="360"/>
+      </w:pPr>
+      <w:rPr>
+        <w:rFonts w:ascii="Symbol" w:hAnsi="Symbol" w:hint="default"/>
+      </w:rPr>
+    </w:lvl>
+    <w:lvl w:ilvl="4" w:tplc="04090003" w:tentative="1">
+      <w:start w:val="1"/>
+      <w:numFmt w:val="bullet"/>
+      <w:lvlText w:val="o"/>
+      <w:lvlJc w:val="left"/>
+      <w:pPr>
+        <w:ind w:left="3600" w:hanging="360"/>
+      </w:pPr>
+      <w:rPr>
+        <w:rFonts w:ascii="Courier New" w:hAnsi="Courier New" w:cs="Courier New" w:hint="default"/>
+      </w:rPr>
+    </w:lvl>
+    <w:lvl w:ilvl="5" w:tplc="04090005" w:tentative="1">
+      <w:start w:val="1"/>
+      <w:numFmt w:val="bullet"/>
+      <w:lvlText w:val=""/>
+      <w:lvlJc w:val="left"/>
+      <w:pPr>
+        <w:ind w:left="4320" w:hanging="360"/>
+      </w:pPr>
+      <w:rPr>
+        <w:rFonts w:ascii="Wingdings" w:hAnsi="Wingdings" w:hint="default"/>
+      </w:rPr>
+    </w:lvl>
+    <w:lvl w:ilvl="6" w:tplc="04090001" w:tentative="1">
+      <w:start w:val="1"/>
+      <w:numFmt w:val="bullet"/>
+      <w:lvlText w:val=""/>
+      <w:lvlJc w:val="left"/>
+      <w:pPr>
+        <w:ind w:left="5040" w:hanging="360"/>
+      </w:pPr>
+      <w:rPr>
+        <w:rFonts w:ascii="Symbol" w:hAnsi="Symbol" w:hint="default"/>
+      </w:rPr>
+    </w:lvl>
+    <w:lvl w:ilvl="7" w:tplc="04090003" w:tentative="1">
+      <w:start w:val="1"/>
+      <w:numFmt w:val="bullet"/>
+      <w:lvlText w:val="o"/>
+      <w:lvlJc w:val="left"/>
+      <w:pPr>
+        <w:ind w:left="5760" w:hanging="360"/>
+      </w:pPr>
+      <w:rPr>
+        <w:rFonts w:ascii="Courier New" w:hAnsi="Courier New" w:cs="Courier New" w:hint="default"/>
+      </w:rPr>
+    </w:lvl>
+    <w:lvl w:ilvl="8" w:tplc="04090005" w:tentative="1">
+      <w:start w:val="1"/>
+      <w:numFmt w:val="bullet"/>
+      <w:lvlText w:val=""/>
+      <w:lvlJc w:val="left"/>
+      <w:pPr>
+        <w:ind w:left="6480" w:hanging="360"/>
+      </w:pPr>
+      <w:rPr>
+        <w:rFonts w:ascii="Wingdings" w:hAnsi="Wingdings" w:hint="default"/>
+      </w:rPr>
+    </w:lvl>
+  </w:abstractNum>
+  <w:abstractNum w:abstractNumId="4" w15:restartNumberingAfterBreak="0">
     <w:nsid w:val="51961CB4"/>
     <w:multiLevelType w:val="hybridMultilevel"/>
     <w:tmpl w:val="D8CC9950"/>
@@ -1138,11 +2047,252 @@
       </w:rPr>
     </w:lvl>
   </w:abstractNum>
+  <w:abstractNum w:abstractNumId="5" w15:restartNumberingAfterBreak="0">
+    <w:nsid w:val="58754F78"/>
+    <w:multiLevelType w:val="hybridMultilevel"/>
+    <w:tmpl w:val="FDA8C832"/>
+    <w:lvl w:ilvl="0" w:tplc="04090001">
+      <w:start w:val="1"/>
+      <w:numFmt w:val="bullet"/>
+      <w:lvlText w:val=""/>
+      <w:lvlJc w:val="left"/>
+      <w:pPr>
+        <w:ind w:left="720" w:hanging="360"/>
+      </w:pPr>
+      <w:rPr>
+        <w:rFonts w:ascii="Symbol" w:hAnsi="Symbol" w:hint="default"/>
+      </w:rPr>
+    </w:lvl>
+    <w:lvl w:ilvl="1" w:tplc="04090003">
+      <w:start w:val="1"/>
+      <w:numFmt w:val="bullet"/>
+      <w:lvlText w:val="o"/>
+      <w:lvlJc w:val="left"/>
+      <w:pPr>
+        <w:ind w:left="1440" w:hanging="360"/>
+      </w:pPr>
+      <w:rPr>
+        <w:rFonts w:ascii="Courier New" w:hAnsi="Courier New" w:cs="Courier New" w:hint="default"/>
+      </w:rPr>
+    </w:lvl>
+    <w:lvl w:ilvl="2" w:tplc="04090005" w:tentative="1">
+      <w:start w:val="1"/>
+      <w:numFmt w:val="bullet"/>
+      <w:lvlText w:val=""/>
+      <w:lvlJc w:val="left"/>
+      <w:pPr>
+        <w:ind w:left="2160" w:hanging="360"/>
+      </w:pPr>
+      <w:rPr>
+        <w:rFonts w:ascii="Wingdings" w:hAnsi="Wingdings" w:hint="default"/>
+      </w:rPr>
+    </w:lvl>
+    <w:lvl w:ilvl="3" w:tplc="04090001" w:tentative="1">
+      <w:start w:val="1"/>
+      <w:numFmt w:val="bullet"/>
+      <w:lvlText w:val=""/>
+      <w:lvlJc w:val="left"/>
+      <w:pPr>
+        <w:ind w:left="2880" w:hanging="360"/>
+      </w:pPr>
+      <w:rPr>
+        <w:rFonts w:ascii="Symbol" w:hAnsi="Symbol" w:hint="default"/>
+      </w:rPr>
+    </w:lvl>
+    <w:lvl w:ilvl="4" w:tplc="04090003" w:tentative="1">
+      <w:start w:val="1"/>
+      <w:numFmt w:val="bullet"/>
+      <w:lvlText w:val="o"/>
+      <w:lvlJc w:val="left"/>
+      <w:pPr>
+        <w:ind w:left="3600" w:hanging="360"/>
+      </w:pPr>
+      <w:rPr>
+        <w:rFonts w:ascii="Courier New" w:hAnsi="Courier New" w:cs="Courier New" w:hint="default"/>
+      </w:rPr>
+    </w:lvl>
+    <w:lvl w:ilvl="5" w:tplc="04090005" w:tentative="1">
+      <w:start w:val="1"/>
+      <w:numFmt w:val="bullet"/>
+      <w:lvlText w:val=""/>
+      <w:lvlJc w:val="left"/>
+      <w:pPr>
+        <w:ind w:left="4320" w:hanging="360"/>
+      </w:pPr>
+      <w:rPr>
+        <w:rFonts w:ascii="Wingdings" w:hAnsi="Wingdings" w:hint="default"/>
+      </w:rPr>
+    </w:lvl>
+    <w:lvl w:ilvl="6" w:tplc="04090001" w:tentative="1">
+      <w:start w:val="1"/>
+      <w:numFmt w:val="bullet"/>
+      <w:lvlText w:val=""/>
+      <w:lvlJc w:val="left"/>
+      <w:pPr>
+        <w:ind w:left="5040" w:hanging="360"/>
+      </w:pPr>
+      <w:rPr>
+        <w:rFonts w:ascii="Symbol" w:hAnsi="Symbol" w:hint="default"/>
+      </w:rPr>
+    </w:lvl>
+    <w:lvl w:ilvl="7" w:tplc="04090003" w:tentative="1">
+      <w:start w:val="1"/>
+      <w:numFmt w:val="bullet"/>
+      <w:lvlText w:val="o"/>
+      <w:lvlJc w:val="left"/>
+      <w:pPr>
+        <w:ind w:left="5760" w:hanging="360"/>
+      </w:pPr>
+      <w:rPr>
+        <w:rFonts w:ascii="Courier New" w:hAnsi="Courier New" w:cs="Courier New" w:hint="default"/>
+      </w:rPr>
+    </w:lvl>
+    <w:lvl w:ilvl="8" w:tplc="04090005" w:tentative="1">
+      <w:start w:val="1"/>
+      <w:numFmt w:val="bullet"/>
+      <w:lvlText w:val=""/>
+      <w:lvlJc w:val="left"/>
+      <w:pPr>
+        <w:ind w:left="6480" w:hanging="360"/>
+      </w:pPr>
+      <w:rPr>
+        <w:rFonts w:ascii="Wingdings" w:hAnsi="Wingdings" w:hint="default"/>
+      </w:rPr>
+    </w:lvl>
+  </w:abstractNum>
+  <w:abstractNum w:abstractNumId="6" w15:restartNumberingAfterBreak="0">
+    <w:nsid w:val="5C625980"/>
+    <w:multiLevelType w:val="hybridMultilevel"/>
+    <w:tmpl w:val="BB3C6990"/>
+    <w:lvl w:ilvl="0" w:tplc="04090001">
+      <w:start w:val="1"/>
+      <w:numFmt w:val="bullet"/>
+      <w:lvlText w:val=""/>
+      <w:lvlJc w:val="left"/>
+      <w:pPr>
+        <w:ind w:left="720" w:hanging="360"/>
+      </w:pPr>
+      <w:rPr>
+        <w:rFonts w:ascii="Symbol" w:hAnsi="Symbol" w:hint="default"/>
+      </w:rPr>
+    </w:lvl>
+    <w:lvl w:ilvl="1" w:tplc="04090003" w:tentative="1">
+      <w:start w:val="1"/>
+      <w:numFmt w:val="bullet"/>
+      <w:lvlText w:val="o"/>
+      <w:lvlJc w:val="left"/>
+      <w:pPr>
+        <w:ind w:left="1440" w:hanging="360"/>
+      </w:pPr>
+      <w:rPr>
+        <w:rFonts w:ascii="Courier New" w:hAnsi="Courier New" w:cs="Courier New" w:hint="default"/>
+      </w:rPr>
+    </w:lvl>
+    <w:lvl w:ilvl="2" w:tplc="04090005" w:tentative="1">
+      <w:start w:val="1"/>
+      <w:numFmt w:val="bullet"/>
+      <w:lvlText w:val=""/>
+      <w:lvlJc w:val="left"/>
+      <w:pPr>
+        <w:ind w:left="2160" w:hanging="360"/>
+      </w:pPr>
+      <w:rPr>
+        <w:rFonts w:ascii="Wingdings" w:hAnsi="Wingdings" w:hint="default"/>
+      </w:rPr>
+    </w:lvl>
+    <w:lvl w:ilvl="3" w:tplc="04090001" w:tentative="1">
+      <w:start w:val="1"/>
+      <w:numFmt w:val="bullet"/>
+      <w:lvlText w:val=""/>
+      <w:lvlJc w:val="left"/>
+      <w:pPr>
+        <w:ind w:left="2880" w:hanging="360"/>
+      </w:pPr>
+      <w:rPr>
+        <w:rFonts w:ascii="Symbol" w:hAnsi="Symbol" w:hint="default"/>
+      </w:rPr>
+    </w:lvl>
+    <w:lvl w:ilvl="4" w:tplc="04090003" w:tentative="1">
+      <w:start w:val="1"/>
+      <w:numFmt w:val="bullet"/>
+      <w:lvlText w:val="o"/>
+      <w:lvlJc w:val="left"/>
+      <w:pPr>
+        <w:ind w:left="3600" w:hanging="360"/>
+      </w:pPr>
+      <w:rPr>
+        <w:rFonts w:ascii="Courier New" w:hAnsi="Courier New" w:cs="Courier New" w:hint="default"/>
+      </w:rPr>
+    </w:lvl>
+    <w:lvl w:ilvl="5" w:tplc="04090005" w:tentative="1">
+      <w:start w:val="1"/>
+      <w:numFmt w:val="bullet"/>
+      <w:lvlText w:val=""/>
+      <w:lvlJc w:val="left"/>
+      <w:pPr>
+        <w:ind w:left="4320" w:hanging="360"/>
+      </w:pPr>
+      <w:rPr>
+        <w:rFonts w:ascii="Wingdings" w:hAnsi="Wingdings" w:hint="default"/>
+      </w:rPr>
+    </w:lvl>
+    <w:lvl w:ilvl="6" w:tplc="04090001" w:tentative="1">
+      <w:start w:val="1"/>
+      <w:numFmt w:val="bullet"/>
+      <w:lvlText w:val=""/>
+      <w:lvlJc w:val="left"/>
+      <w:pPr>
+        <w:ind w:left="5040" w:hanging="360"/>
+      </w:pPr>
+      <w:rPr>
+        <w:rFonts w:ascii="Symbol" w:hAnsi="Symbol" w:hint="default"/>
+      </w:rPr>
+    </w:lvl>
+    <w:lvl w:ilvl="7" w:tplc="04090003" w:tentative="1">
+      <w:start w:val="1"/>
+      <w:numFmt w:val="bullet"/>
+      <w:lvlText w:val="o"/>
+      <w:lvlJc w:val="left"/>
+      <w:pPr>
+        <w:ind w:left="5760" w:hanging="360"/>
+      </w:pPr>
+      <w:rPr>
+        <w:rFonts w:ascii="Courier New" w:hAnsi="Courier New" w:cs="Courier New" w:hint="default"/>
+      </w:rPr>
+    </w:lvl>
+    <w:lvl w:ilvl="8" w:tplc="04090005" w:tentative="1">
+      <w:start w:val="1"/>
+      <w:numFmt w:val="bullet"/>
+      <w:lvlText w:val=""/>
+      <w:lvlJc w:val="left"/>
+      <w:pPr>
+        <w:ind w:left="6480" w:hanging="360"/>
+      </w:pPr>
+      <w:rPr>
+        <w:rFonts w:ascii="Wingdings" w:hAnsi="Wingdings" w:hint="default"/>
+      </w:rPr>
+    </w:lvl>
+  </w:abstractNum>
   <w:num w:numId="1">
+    <w:abstractNumId w:val="4"/>
+  </w:num>
+  <w:num w:numId="2">
     <w:abstractNumId w:val="1"/>
   </w:num>
-  <w:num w:numId="2">
+  <w:num w:numId="3">
+    <w:abstractNumId w:val="6"/>
+  </w:num>
+  <w:num w:numId="4">
+    <w:abstractNumId w:val="5"/>
+  </w:num>
+  <w:num w:numId="5">
+    <w:abstractNumId w:val="2"/>
+  </w:num>
+  <w:num w:numId="6">
     <w:abstractNumId w:val="0"/>
+  </w:num>
+  <w:num w:numId="7">
+    <w:abstractNumId w:val="3"/>
   </w:num>
 </w:numbering>
 </file>
@@ -1607,6 +2757,15 @@
       <w:shd w:val="clear" w:color="auto" w:fill="E1DFDD"/>
     </w:rPr>
   </w:style>
+  <w:style w:type="paragraph" w:styleId="NoSpacing">
+    <w:name w:val="No Spacing"/>
+    <w:uiPriority w:val="1"/>
+    <w:qFormat/>
+    <w:rsid w:val="00932660"/>
+    <w:pPr>
+      <w:spacing w:line="240" w:lineRule="auto"/>
+    </w:pPr>
+  </w:style>
 </w:styles>
 </file>
 

</xml_diff>

<commit_message>
Update PM-kmeans.R, add USA shapefile
Complete K-means script, and run on annual data. Cluster plots across the country and also heatmaps are in the /plots directory.
</commit_message>
<xml_diff>
--- a/meeting notes.docx
+++ b/meeting notes.docx
@@ -1304,13 +1304,7 @@
           <w:rPr>
             <w:rStyle w:val="Hyperlink"/>
           </w:rPr>
-          <w:t>ftp://stetson.phys.dal.ca/Aaron/V4NA0</w:t>
-        </w:r>
-        <w:r>
-          <w:rPr>
-            <w:rStyle w:val="Hyperlink"/>
-          </w:rPr>
-          <w:t>2/</w:t>
+          <w:t>ftp://stetson.phys.dal.ca/Aaron/V4NA02/</w:t>
         </w:r>
       </w:hyperlink>
     </w:p>
@@ -1468,6 +1462,366 @@
       </w:pPr>
       <w:r>
         <w:t>so, create directory for component and navigate into it before launching ftp</w:t>
+      </w:r>
+    </w:p>
+    <w:p>
+      <w:pPr>
+        <w:pStyle w:val="NoSpacing"/>
+      </w:pPr>
+    </w:p>
+    <w:p>
+      <w:pPr>
+        <w:pStyle w:val="NoSpacing"/>
+      </w:pPr>
+    </w:p>
+    <w:p>
+      <w:pPr>
+        <w:pStyle w:val="NoSpacing"/>
+      </w:pPr>
+    </w:p>
+    <w:p>
+      <w:pPr>
+        <w:pStyle w:val="NoSpacing"/>
+      </w:pPr>
+    </w:p>
+    <w:p>
+      <w:pPr>
+        <w:pStyle w:val="NoSpacing"/>
+      </w:pPr>
+    </w:p>
+    <w:p>
+      <w:pPr>
+        <w:pStyle w:val="NoSpacing"/>
+      </w:pPr>
+    </w:p>
+    <w:p>
+      <w:pPr>
+        <w:pStyle w:val="NoSpacing"/>
+      </w:pPr>
+    </w:p>
+    <w:p>
+      <w:pPr>
+        <w:pStyle w:val="NoSpacing"/>
+      </w:pPr>
+    </w:p>
+    <w:p>
+      <w:pPr>
+        <w:pStyle w:val="NoSpacing"/>
+      </w:pPr>
+    </w:p>
+    <w:p>
+      <w:pPr>
+        <w:pStyle w:val="NoSpacing"/>
+      </w:pPr>
+    </w:p>
+    <w:p>
+      <w:pPr>
+        <w:pStyle w:val="NoSpacing"/>
+      </w:pPr>
+    </w:p>
+    <w:p>
+      <w:pPr>
+        <w:pStyle w:val="NoSpacing"/>
+      </w:pPr>
+    </w:p>
+    <w:p>
+      <w:pPr>
+        <w:pStyle w:val="NoSpacing"/>
+      </w:pPr>
+    </w:p>
+    <w:p>
+      <w:pPr>
+        <w:pStyle w:val="NoSpacing"/>
+      </w:pPr>
+    </w:p>
+    <w:p>
+      <w:pPr>
+        <w:pStyle w:val="NoSpacing"/>
+      </w:pPr>
+    </w:p>
+    <w:p>
+      <w:pPr>
+        <w:pStyle w:val="NoSpacing"/>
+      </w:pPr>
+    </w:p>
+    <w:p>
+      <w:pPr>
+        <w:pStyle w:val="NoSpacing"/>
+      </w:pPr>
+    </w:p>
+    <w:p>
+      <w:pPr>
+        <w:pStyle w:val="NoSpacing"/>
+      </w:pPr>
+    </w:p>
+    <w:p>
+      <w:pPr>
+        <w:pStyle w:val="NoSpacing"/>
+      </w:pPr>
+    </w:p>
+    <w:p>
+      <w:pPr>
+        <w:pStyle w:val="NoSpacing"/>
+      </w:pPr>
+    </w:p>
+    <w:p>
+      <w:pPr>
+        <w:pStyle w:val="NoSpacing"/>
+      </w:pPr>
+    </w:p>
+    <w:p>
+      <w:pPr>
+        <w:pStyle w:val="NoSpacing"/>
+      </w:pPr>
+    </w:p>
+    <w:p>
+      <w:pPr>
+        <w:pStyle w:val="NoSpacing"/>
+      </w:pPr>
+    </w:p>
+    <w:p>
+      <w:pPr>
+        <w:pStyle w:val="NoSpacing"/>
+      </w:pPr>
+    </w:p>
+    <w:p>
+      <w:pPr>
+        <w:pStyle w:val="NoSpacing"/>
+      </w:pPr>
+    </w:p>
+    <w:p>
+      <w:pPr>
+        <w:pStyle w:val="NoSpacing"/>
+      </w:pPr>
+    </w:p>
+    <w:p>
+      <w:pPr>
+        <w:pStyle w:val="NoSpacing"/>
+        <w:rPr>
+          <w:b/>
+          <w:bCs/>
+        </w:rPr>
+      </w:pPr>
+      <w:r>
+        <w:rPr>
+          <w:b/>
+          <w:bCs/>
+        </w:rPr>
+        <w:lastRenderedPageBreak/>
+        <w:t>9/29/21</w:t>
+      </w:r>
+    </w:p>
+    <w:p>
+      <w:pPr>
+        <w:pStyle w:val="NoSpacing"/>
+        <w:numPr>
+          <w:ilvl w:val="0"/>
+          <w:numId w:val="8"/>
+        </w:numPr>
+      </w:pPr>
+      <w:r>
+        <w:t>how pollution mixtures change temporally</w:t>
+      </w:r>
+    </w:p>
+    <w:p>
+      <w:pPr>
+        <w:pStyle w:val="NoSpacing"/>
+        <w:numPr>
+          <w:ilvl w:val="0"/>
+          <w:numId w:val="8"/>
+        </w:numPr>
+      </w:pPr>
+      <w:r>
+        <w:t>over months, years</w:t>
+      </w:r>
+    </w:p>
+    <w:p>
+      <w:pPr>
+        <w:pStyle w:val="NoSpacing"/>
+        <w:numPr>
+          <w:ilvl w:val="1"/>
+          <w:numId w:val="8"/>
+        </w:numPr>
+      </w:pPr>
+      <w:r>
+        <w:t>are the clusters/centers changing over time</w:t>
+      </w:r>
+    </w:p>
+    <w:p>
+      <w:pPr>
+        <w:pStyle w:val="NoSpacing"/>
+        <w:numPr>
+          <w:ilvl w:val="0"/>
+          <w:numId w:val="8"/>
+        </w:numPr>
+      </w:pPr>
+      <w:r>
+        <w:t>plot:</w:t>
+      </w:r>
+    </w:p>
+    <w:p>
+      <w:pPr>
+        <w:pStyle w:val="NoSpacing"/>
+        <w:numPr>
+          <w:ilvl w:val="1"/>
+          <w:numId w:val="8"/>
+        </w:numPr>
+      </w:pPr>
+      <w:r>
+        <w:t>for a given period of time, you have pollution clusters + their mean values</w:t>
+      </w:r>
+    </w:p>
+    <w:p>
+      <w:pPr>
+        <w:pStyle w:val="NoSpacing"/>
+        <w:numPr>
+          <w:ilvl w:val="1"/>
+          <w:numId w:val="8"/>
+        </w:numPr>
+      </w:pPr>
+      <w:r>
+        <w:t>want to see what those clusters represent in terms of pollution mixture</w:t>
+      </w:r>
+    </w:p>
+    <w:p>
+      <w:pPr>
+        <w:pStyle w:val="NoSpacing"/>
+        <w:numPr>
+          <w:ilvl w:val="1"/>
+          <w:numId w:val="8"/>
+        </w:numPr>
+      </w:pPr>
+      <w:r>
+        <w:t>heatmap that shows this</w:t>
+      </w:r>
+    </w:p>
+    <w:p>
+      <w:pPr>
+        <w:pStyle w:val="NoSpacing"/>
+        <w:numPr>
+          <w:ilvl w:val="2"/>
+          <w:numId w:val="8"/>
+        </w:numPr>
+      </w:pPr>
+      <w:r>
+        <w:t>row for each component, 8</w:t>
+      </w:r>
+      <w:r>
+        <w:rPr>
+          <w:vertAlign w:val="superscript"/>
+        </w:rPr>
+        <w:t>th</w:t>
+      </w:r>
+      <w:r>
+        <w:t xml:space="preserve"> row for total pollution</w:t>
+      </w:r>
+    </w:p>
+    <w:p>
+      <w:pPr>
+        <w:pStyle w:val="NoSpacing"/>
+        <w:numPr>
+          <w:ilvl w:val="2"/>
+          <w:numId w:val="8"/>
+        </w:numPr>
+      </w:pPr>
+      <w:r>
+        <w:t>(add up 7 components too, compare “total level of pollution” across areas)</w:t>
+      </w:r>
+    </w:p>
+    <w:p>
+      <w:pPr>
+        <w:pStyle w:val="NoSpacing"/>
+        <w:numPr>
+          <w:ilvl w:val="2"/>
+          <w:numId w:val="8"/>
+        </w:numPr>
+      </w:pPr>
+      <w:r>
+        <w:t>Column for each cluster</w:t>
+      </w:r>
+    </w:p>
+    <w:p>
+      <w:pPr>
+        <w:pStyle w:val="NoSpacing"/>
+        <w:numPr>
+          <w:ilvl w:val="2"/>
+          <w:numId w:val="8"/>
+        </w:numPr>
+      </w:pPr>
+      <w:r>
+        <w:t>Use cluster centers to get values</w:t>
+      </w:r>
+    </w:p>
+    <w:p>
+      <w:pPr>
+        <w:pStyle w:val="NoSpacing"/>
+        <w:numPr>
+          <w:ilvl w:val="2"/>
+          <w:numId w:val="8"/>
+        </w:numPr>
+      </w:pPr>
+      <w:r>
+        <w:t>Legend is continuous colors</w:t>
+      </w:r>
+    </w:p>
+    <w:p>
+      <w:pPr>
+        <w:pStyle w:val="NoSpacing"/>
+        <w:numPr>
+          <w:ilvl w:val="0"/>
+          <w:numId w:val="8"/>
+        </w:numPr>
+      </w:pPr>
+      <w:r>
+        <w:t>Library(maps); library(sp)</w:t>
+      </w:r>
+    </w:p>
+    <w:p>
+      <w:pPr>
+        <w:pStyle w:val="NoSpacing"/>
+        <w:numPr>
+          <w:ilvl w:val="1"/>
+          <w:numId w:val="8"/>
+        </w:numPr>
+      </w:pPr>
+      <w:r>
+        <w:t>Test = map(database=”usa”)</w:t>
+      </w:r>
+    </w:p>
+    <w:p>
+      <w:pPr>
+        <w:pStyle w:val="NoSpacing"/>
+        <w:numPr>
+          <w:ilvl w:val="1"/>
+          <w:numId w:val="8"/>
+        </w:numPr>
+      </w:pPr>
+      <w:r>
+        <w:t>Point.in.polygon(point.x, point.y, pol.x=test$x, pol.y=test$y)</w:t>
+      </w:r>
+    </w:p>
+    <w:p>
+      <w:pPr>
+        <w:pStyle w:val="NoSpacing"/>
+        <w:numPr>
+          <w:ilvl w:val="1"/>
+          <w:numId w:val="8"/>
+        </w:numPr>
+      </w:pPr>
+      <w:r>
+        <w:t>Try and get the point in polygon working</w:t>
+      </w:r>
+    </w:p>
+    <w:p>
+      <w:pPr>
+        <w:pStyle w:val="NoSpacing"/>
+        <w:numPr>
+          <w:ilvl w:val="1"/>
+          <w:numId w:val="8"/>
+        </w:numPr>
+      </w:pPr>
+      <w:r>
+        <w:t>Get rid of those excess points outside of the USA</w:t>
       </w:r>
     </w:p>
     <w:sectPr>
@@ -2189,6 +2543,119 @@
       </w:rPr>
     </w:lvl>
     <w:lvl w:ilvl="2" w:tplc="04090005" w:tentative="1">
+      <w:start w:val="1"/>
+      <w:numFmt w:val="bullet"/>
+      <w:lvlText w:val=""/>
+      <w:lvlJc w:val="left"/>
+      <w:pPr>
+        <w:ind w:left="2160" w:hanging="360"/>
+      </w:pPr>
+      <w:rPr>
+        <w:rFonts w:ascii="Wingdings" w:hAnsi="Wingdings" w:hint="default"/>
+      </w:rPr>
+    </w:lvl>
+    <w:lvl w:ilvl="3" w:tplc="04090001" w:tentative="1">
+      <w:start w:val="1"/>
+      <w:numFmt w:val="bullet"/>
+      <w:lvlText w:val=""/>
+      <w:lvlJc w:val="left"/>
+      <w:pPr>
+        <w:ind w:left="2880" w:hanging="360"/>
+      </w:pPr>
+      <w:rPr>
+        <w:rFonts w:ascii="Symbol" w:hAnsi="Symbol" w:hint="default"/>
+      </w:rPr>
+    </w:lvl>
+    <w:lvl w:ilvl="4" w:tplc="04090003" w:tentative="1">
+      <w:start w:val="1"/>
+      <w:numFmt w:val="bullet"/>
+      <w:lvlText w:val="o"/>
+      <w:lvlJc w:val="left"/>
+      <w:pPr>
+        <w:ind w:left="3600" w:hanging="360"/>
+      </w:pPr>
+      <w:rPr>
+        <w:rFonts w:ascii="Courier New" w:hAnsi="Courier New" w:cs="Courier New" w:hint="default"/>
+      </w:rPr>
+    </w:lvl>
+    <w:lvl w:ilvl="5" w:tplc="04090005" w:tentative="1">
+      <w:start w:val="1"/>
+      <w:numFmt w:val="bullet"/>
+      <w:lvlText w:val=""/>
+      <w:lvlJc w:val="left"/>
+      <w:pPr>
+        <w:ind w:left="4320" w:hanging="360"/>
+      </w:pPr>
+      <w:rPr>
+        <w:rFonts w:ascii="Wingdings" w:hAnsi="Wingdings" w:hint="default"/>
+      </w:rPr>
+    </w:lvl>
+    <w:lvl w:ilvl="6" w:tplc="04090001" w:tentative="1">
+      <w:start w:val="1"/>
+      <w:numFmt w:val="bullet"/>
+      <w:lvlText w:val=""/>
+      <w:lvlJc w:val="left"/>
+      <w:pPr>
+        <w:ind w:left="5040" w:hanging="360"/>
+      </w:pPr>
+      <w:rPr>
+        <w:rFonts w:ascii="Symbol" w:hAnsi="Symbol" w:hint="default"/>
+      </w:rPr>
+    </w:lvl>
+    <w:lvl w:ilvl="7" w:tplc="04090003" w:tentative="1">
+      <w:start w:val="1"/>
+      <w:numFmt w:val="bullet"/>
+      <w:lvlText w:val="o"/>
+      <w:lvlJc w:val="left"/>
+      <w:pPr>
+        <w:ind w:left="5760" w:hanging="360"/>
+      </w:pPr>
+      <w:rPr>
+        <w:rFonts w:ascii="Courier New" w:hAnsi="Courier New" w:cs="Courier New" w:hint="default"/>
+      </w:rPr>
+    </w:lvl>
+    <w:lvl w:ilvl="8" w:tplc="04090005" w:tentative="1">
+      <w:start w:val="1"/>
+      <w:numFmt w:val="bullet"/>
+      <w:lvlText w:val=""/>
+      <w:lvlJc w:val="left"/>
+      <w:pPr>
+        <w:ind w:left="6480" w:hanging="360"/>
+      </w:pPr>
+      <w:rPr>
+        <w:rFonts w:ascii="Wingdings" w:hAnsi="Wingdings" w:hint="default"/>
+      </w:rPr>
+    </w:lvl>
+  </w:abstractNum>
+  <w:abstractNum w:abstractNumId="7" w15:restartNumberingAfterBreak="0">
+    <w:nsid w:val="79B728C9"/>
+    <w:multiLevelType w:val="hybridMultilevel"/>
+    <w:tmpl w:val="D4507AEE"/>
+    <w:lvl w:ilvl="0" w:tplc="04090001">
+      <w:start w:val="1"/>
+      <w:numFmt w:val="bullet"/>
+      <w:lvlText w:val=""/>
+      <w:lvlJc w:val="left"/>
+      <w:pPr>
+        <w:ind w:left="720" w:hanging="360"/>
+      </w:pPr>
+      <w:rPr>
+        <w:rFonts w:ascii="Symbol" w:hAnsi="Symbol" w:hint="default"/>
+      </w:rPr>
+    </w:lvl>
+    <w:lvl w:ilvl="1" w:tplc="04090003">
+      <w:start w:val="1"/>
+      <w:numFmt w:val="bullet"/>
+      <w:lvlText w:val="o"/>
+      <w:lvlJc w:val="left"/>
+      <w:pPr>
+        <w:ind w:left="1440" w:hanging="360"/>
+      </w:pPr>
+      <w:rPr>
+        <w:rFonts w:ascii="Courier New" w:hAnsi="Courier New" w:cs="Courier New" w:hint="default"/>
+      </w:rPr>
+    </w:lvl>
+    <w:lvl w:ilvl="2" w:tplc="04090005">
       <w:start w:val="1"/>
       <w:numFmt w:val="bullet"/>
       <w:lvlText w:val=""/>
@@ -2293,6 +2760,9 @@
   </w:num>
   <w:num w:numId="7">
     <w:abstractNumId w:val="3"/>
+  </w:num>
+  <w:num w:numId="8">
+    <w:abstractNumId w:val="7"/>
   </w:num>
 </w:numbering>
 </file>

</xml_diff>

<commit_message>
Meeting notes, new plots
Updated meeting notes, and new heatmap plots
</commit_message>
<xml_diff>
--- a/meeting notes.docx
+++ b/meeting notes.docx
@@ -361,7 +361,15 @@
         </w:numPr>
       </w:pPr>
       <w:r>
-        <w:t>2) some kind of weighted average of nearby zip codes</w:t>
+        <w:t xml:space="preserve">2) </w:t>
+      </w:r>
+      <w:proofErr w:type="gramStart"/>
+      <w:r>
+        <w:t>some kind of weighted</w:t>
+      </w:r>
+      <w:proofErr w:type="gramEnd"/>
+      <w:r>
+        <w:t xml:space="preserve"> average of nearby zip codes</w:t>
       </w:r>
     </w:p>
     <w:p>
@@ -435,7 +443,15 @@
         </w:numPr>
       </w:pPr>
       <w:r>
-        <w:t>“aerosol optical depth” (what satellite data measures)</w:t>
+        <w:t>“</w:t>
+      </w:r>
+      <w:proofErr w:type="gramStart"/>
+      <w:r>
+        <w:t>aerosol</w:t>
+      </w:r>
+      <w:proofErr w:type="gramEnd"/>
+      <w:r>
+        <w:t xml:space="preserve"> optical depth” (what satellite data measures)</w:t>
       </w:r>
     </w:p>
     <w:p>
@@ -566,7 +582,15 @@
         </w:numPr>
       </w:pPr>
       <w:r>
-        <w:t>If that’s easy (and computationally easy), try and do it for all of the exposures (individual components of PM)</w:t>
+        <w:t xml:space="preserve">If that’s easy (and computationally easy), try and do it for </w:t>
+      </w:r>
+      <w:proofErr w:type="gramStart"/>
+      <w:r>
+        <w:t>all of</w:t>
+      </w:r>
+      <w:proofErr w:type="gramEnd"/>
+      <w:r>
+        <w:t xml:space="preserve"> the exposures (individual components of PM)</w:t>
       </w:r>
     </w:p>
     <w:p>
@@ -578,7 +602,15 @@
         </w:numPr>
       </w:pPr>
       <w:r>
-        <w:t>If that’s easy too, start looking at how the data varies over time (i.e. seasonality)</w:t>
+        <w:t>If that’s easy too, start looking at how the data varies over time (</w:t>
+      </w:r>
+      <w:proofErr w:type="gramStart"/>
+      <w:r>
+        <w:t>i.e.</w:t>
+      </w:r>
+      <w:proofErr w:type="gramEnd"/>
+      <w:r>
+        <w:t xml:space="preserve"> seasonality)</w:t>
       </w:r>
     </w:p>
     <w:p>
@@ -614,7 +646,15 @@
         </w:numPr>
       </w:pPr>
       <w:r>
-        <w:t>Mixture meaning: not just how much pollution, but what it is made up of</w:t>
+        <w:t xml:space="preserve">Mixture </w:t>
+      </w:r>
+      <w:proofErr w:type="gramStart"/>
+      <w:r>
+        <w:t>meaning:</w:t>
+      </w:r>
+      <w:proofErr w:type="gramEnd"/>
+      <w:r>
+        <w:t xml:space="preserve"> not just how much pollution, but what it is made up of</w:t>
       </w:r>
     </w:p>
     <w:p>
@@ -627,7 +667,15 @@
       </w:pPr>
       <w:r>
         <w:lastRenderedPageBreak/>
-        <w:t>You can have same pollution level but the components of the pollution differ; certain mixtures might be better/worse for health than others</w:t>
+        <w:t xml:space="preserve">You can have same pollution </w:t>
+      </w:r>
+      <w:proofErr w:type="gramStart"/>
+      <w:r>
+        <w:t>level</w:t>
+      </w:r>
+      <w:proofErr w:type="gramEnd"/>
+      <w:r>
+        <w:t xml:space="preserve"> but the components of the pollution differ; certain mixtures might be better/worse for health than others</w:t>
       </w:r>
     </w:p>
     <w:p>
@@ -651,7 +699,15 @@
         </w:numPr>
       </w:pPr>
       <w:r>
-        <w:t>Pollution has been ever-declining since the Clean Air act in the late 20</w:t>
+        <w:t xml:space="preserve">Pollution has been </w:t>
+      </w:r>
+      <w:proofErr w:type="gramStart"/>
+      <w:r>
+        <w:t>ever-declining</w:t>
+      </w:r>
+      <w:proofErr w:type="gramEnd"/>
+      <w:r>
+        <w:t xml:space="preserve"> since the Clean Air act in the late 20</w:t>
       </w:r>
       <w:r>
         <w:rPr>
@@ -958,8 +1014,13 @@
         </w:numPr>
       </w:pPr>
       <w:r>
-        <w:t>Figure out how to sign into HiperGator</w:t>
-      </w:r>
+        <w:t xml:space="preserve">Figure out how to sign into </w:t>
+      </w:r>
+      <w:proofErr w:type="spellStart"/>
+      <w:r>
+        <w:t>HiperGator</w:t>
+      </w:r>
+      <w:proofErr w:type="spellEnd"/>
     </w:p>
     <w:p>
       <w:pPr>
@@ -969,8 +1030,13 @@
           <w:numId w:val="4"/>
         </w:numPr>
       </w:pPr>
-      <w:r>
-        <w:t xml:space="preserve">ssh </w:t>
+      <w:proofErr w:type="spellStart"/>
+      <w:r>
+        <w:t>ssh</w:t>
+      </w:r>
+      <w:proofErr w:type="spellEnd"/>
+      <w:r>
+        <w:t xml:space="preserve"> </w:t>
       </w:r>
       <w:hyperlink r:id="rId6" w:history="1">
         <w:r>
@@ -990,7 +1056,15 @@
         </w:numPr>
       </w:pPr>
       <w:r>
-        <w:t>password: gatorlink password</w:t>
+        <w:t xml:space="preserve">password: </w:t>
+      </w:r>
+      <w:proofErr w:type="spellStart"/>
+      <w:r>
+        <w:t>gatorlink</w:t>
+      </w:r>
+      <w:proofErr w:type="spellEnd"/>
+      <w:r>
+        <w:t xml:space="preserve"> password</w:t>
       </w:r>
     </w:p>
     <w:p>
@@ -1002,8 +1076,21 @@
         </w:numPr>
       </w:pPr>
       <w:r>
-        <w:t>cd /blue/jantonelli/nwibert</w:t>
-      </w:r>
+        <w:t>cd /blue/</w:t>
+      </w:r>
+      <w:proofErr w:type="spellStart"/>
+      <w:r>
+        <w:t>jantonelli</w:t>
+      </w:r>
+      <w:proofErr w:type="spellEnd"/>
+      <w:r>
+        <w:t>/</w:t>
+      </w:r>
+      <w:proofErr w:type="spellStart"/>
+      <w:r>
+        <w:t>nwibert</w:t>
+      </w:r>
+      <w:proofErr w:type="spellEnd"/>
     </w:p>
     <w:p>
       <w:pPr>
@@ -1122,8 +1209,13 @@
           <w:numId w:val="6"/>
         </w:numPr>
       </w:pPr>
-      <w:r>
-        <w:t>q()</w:t>
+      <w:proofErr w:type="gramStart"/>
+      <w:r>
+        <w:t>q(</w:t>
+      </w:r>
+      <w:proofErr w:type="gramEnd"/>
+      <w:r>
+        <w:t>)</w:t>
       </w:r>
     </w:p>
     <w:p>
@@ -1135,7 +1227,15 @@
         </w:numPr>
       </w:pPr>
       <w:r>
-        <w:t>use scp to get files into the remote server</w:t>
+        <w:t xml:space="preserve">use </w:t>
+      </w:r>
+      <w:proofErr w:type="spellStart"/>
+      <w:r>
+        <w:t>scp</w:t>
+      </w:r>
+      <w:proofErr w:type="spellEnd"/>
+      <w:r>
+        <w:t xml:space="preserve"> to get files into the remote server</w:t>
       </w:r>
     </w:p>
     <w:p>
@@ -1329,7 +1429,15 @@
         </w:numPr>
       </w:pPr>
       <w:r>
-        <w:t>How do we get them all into HiPerGator? Manually downloading everything and moving it all is a bit tedious</w:t>
+        <w:t xml:space="preserve">How do we get them all into </w:t>
+      </w:r>
+      <w:proofErr w:type="spellStart"/>
+      <w:r>
+        <w:t>HiPerGator</w:t>
+      </w:r>
+      <w:proofErr w:type="spellEnd"/>
+      <w:r>
+        <w:t>? Manually downloading everything and moving it all is a bit tedious</w:t>
       </w:r>
     </w:p>
     <w:p>
@@ -1341,7 +1449,15 @@
         </w:numPr>
       </w:pPr>
       <w:r>
-        <w:t>Using ftp command, can access this same directory within linux terminal</w:t>
+        <w:t xml:space="preserve">Using ftp command, can access this same directory within </w:t>
+      </w:r>
+      <w:proofErr w:type="spellStart"/>
+      <w:r>
+        <w:t>linux</w:t>
+      </w:r>
+      <w:proofErr w:type="spellEnd"/>
+      <w:r>
+        <w:t xml:space="preserve"> terminal</w:t>
       </w:r>
     </w:p>
     <w:p>
@@ -1437,7 +1553,23 @@
         </w:numPr>
       </w:pPr>
       <w:r>
-        <w:t>once in a component directory, use command ‘mget *.nc’ to download everything (you will have to confirm one at a time)</w:t>
+        <w:t>once in a component directory, use command ‘</w:t>
+      </w:r>
+      <w:proofErr w:type="spellStart"/>
+      <w:r>
+        <w:t>mget</w:t>
+      </w:r>
+      <w:proofErr w:type="spellEnd"/>
+      <w:r>
+        <w:t xml:space="preserve"> *.</w:t>
+      </w:r>
+      <w:proofErr w:type="spellStart"/>
+      <w:r>
+        <w:t>nc</w:t>
+      </w:r>
+      <w:proofErr w:type="spellEnd"/>
+      <w:r>
+        <w:t>’ to download everything (you will have to confirm one at a time)</w:t>
       </w:r>
     </w:p>
     <w:p>
@@ -1668,7 +1800,15 @@
         </w:numPr>
       </w:pPr>
       <w:r>
-        <w:t>for a given period of time, you have pollution clusters + their mean values</w:t>
+        <w:t xml:space="preserve">for a given </w:t>
+      </w:r>
+      <w:proofErr w:type="gramStart"/>
+      <w:r>
+        <w:t>period of time</w:t>
+      </w:r>
+      <w:proofErr w:type="gramEnd"/>
+      <w:r>
+        <w:t>, you have pollution clusters + their mean values</w:t>
       </w:r>
     </w:p>
     <w:p>
@@ -1725,7 +1865,15 @@
         </w:numPr>
       </w:pPr>
       <w:r>
-        <w:t>(add up 7 components too, compare “total level of pollution” across areas)</w:t>
+        <w:t>(</w:t>
+      </w:r>
+      <w:proofErr w:type="gramStart"/>
+      <w:r>
+        <w:t>add</w:t>
+      </w:r>
+      <w:proofErr w:type="gramEnd"/>
+      <w:r>
+        <w:t xml:space="preserve"> up 7 components too, compare “total level of pollution” across areas)</w:t>
       </w:r>
     </w:p>
     <w:p>
@@ -1773,7 +1921,15 @@
         </w:numPr>
       </w:pPr>
       <w:r>
-        <w:t>Library(maps); library(sp)</w:t>
+        <w:t>Library(maps); library(</w:t>
+      </w:r>
+      <w:proofErr w:type="spellStart"/>
+      <w:r>
+        <w:t>sp</w:t>
+      </w:r>
+      <w:proofErr w:type="spellEnd"/>
+      <w:r>
+        <w:t>)</w:t>
       </w:r>
     </w:p>
     <w:p>
@@ -1785,7 +1941,20 @@
         </w:numPr>
       </w:pPr>
       <w:r>
-        <w:t>Test = map(database=”usa”)</w:t>
+        <w:t>Test = map(database</w:t>
+      </w:r>
+      <w:proofErr w:type="gramStart"/>
+      <w:r>
+        <w:t>=”</w:t>
+      </w:r>
+      <w:proofErr w:type="spellStart"/>
+      <w:r>
+        <w:t>usa</w:t>
+      </w:r>
+      <w:proofErr w:type="spellEnd"/>
+      <w:proofErr w:type="gramEnd"/>
+      <w:r>
+        <w:t>”)</w:t>
       </w:r>
     </w:p>
     <w:p>
@@ -1796,8 +1965,63 @@
           <w:numId w:val="8"/>
         </w:numPr>
       </w:pPr>
-      <w:r>
-        <w:t>Point.in.polygon(point.x, point.y, pol.x=test$x, pol.y=test$y)</w:t>
+      <w:proofErr w:type="spellStart"/>
+      <w:r>
+        <w:t>Point.in.polygon</w:t>
+      </w:r>
+      <w:proofErr w:type="spellEnd"/>
+      <w:r>
+        <w:t>(</w:t>
+      </w:r>
+      <w:proofErr w:type="spellStart"/>
+      <w:r>
+        <w:t>point.x</w:t>
+      </w:r>
+      <w:proofErr w:type="spellEnd"/>
+      <w:r>
+        <w:t xml:space="preserve">, </w:t>
+      </w:r>
+      <w:proofErr w:type="spellStart"/>
+      <w:proofErr w:type="gramStart"/>
+      <w:r>
+        <w:t>point.y</w:t>
+      </w:r>
+      <w:proofErr w:type="spellEnd"/>
+      <w:proofErr w:type="gramEnd"/>
+      <w:r>
+        <w:t xml:space="preserve">, </w:t>
+      </w:r>
+      <w:proofErr w:type="spellStart"/>
+      <w:r>
+        <w:t>pol.x</w:t>
+      </w:r>
+      <w:proofErr w:type="spellEnd"/>
+      <w:r>
+        <w:t>=</w:t>
+      </w:r>
+      <w:proofErr w:type="spellStart"/>
+      <w:r>
+        <w:t>test$x</w:t>
+      </w:r>
+      <w:proofErr w:type="spellEnd"/>
+      <w:r>
+        <w:t xml:space="preserve">, </w:t>
+      </w:r>
+      <w:proofErr w:type="spellStart"/>
+      <w:r>
+        <w:t>pol.y</w:t>
+      </w:r>
+      <w:proofErr w:type="spellEnd"/>
+      <w:r>
+        <w:t>=</w:t>
+      </w:r>
+      <w:proofErr w:type="spellStart"/>
+      <w:r>
+        <w:t>test$y</w:t>
+      </w:r>
+      <w:proofErr w:type="spellEnd"/>
+      <w:r>
+        <w:t>)</w:t>
       </w:r>
     </w:p>
     <w:p>
@@ -1823,6 +2047,144 @@
       <w:r>
         <w:t>Get rid of those excess points outside of the USA</w:t>
       </w:r>
+    </w:p>
+    <w:p>
+      <w:pPr>
+        <w:pStyle w:val="NoSpacing"/>
+      </w:pPr>
+    </w:p>
+    <w:p>
+      <w:pPr>
+        <w:pStyle w:val="NoSpacing"/>
+      </w:pPr>
+    </w:p>
+    <w:p>
+      <w:pPr>
+        <w:pStyle w:val="NoSpacing"/>
+      </w:pPr>
+    </w:p>
+    <w:p>
+      <w:pPr>
+        <w:pStyle w:val="NoSpacing"/>
+      </w:pPr>
+    </w:p>
+    <w:p>
+      <w:pPr>
+        <w:pStyle w:val="NoSpacing"/>
+      </w:pPr>
+    </w:p>
+    <w:p>
+      <w:pPr>
+        <w:pStyle w:val="NoSpacing"/>
+        <w:numPr>
+          <w:ilvl w:val="0"/>
+          <w:numId w:val="9"/>
+        </w:numPr>
+      </w:pPr>
+      <w:r>
+        <w:t>Pick 2 years that are far apart (2000, 2015)</w:t>
+      </w:r>
+    </w:p>
+    <w:p>
+      <w:pPr>
+        <w:pStyle w:val="NoSpacing"/>
+        <w:numPr>
+          <w:ilvl w:val="0"/>
+          <w:numId w:val="9"/>
+        </w:numPr>
+      </w:pPr>
+      <w:r>
+        <w:t>Plot a single component in both years</w:t>
+      </w:r>
+    </w:p>
+    <w:p>
+      <w:pPr>
+        <w:pStyle w:val="NoSpacing"/>
+        <w:numPr>
+          <w:ilvl w:val="0"/>
+          <w:numId w:val="9"/>
+        </w:numPr>
+      </w:pPr>
+      <w:r>
+        <w:t>Grant</w:t>
+      </w:r>
+    </w:p>
+    <w:p>
+      <w:pPr>
+        <w:pStyle w:val="NoSpacing"/>
+        <w:numPr>
+          <w:ilvl w:val="1"/>
+          <w:numId w:val="9"/>
+        </w:numPr>
+      </w:pPr>
+      <w:r>
+        <w:t>Main goal: try to understand how different exposures within PM2.5 affect health</w:t>
+      </w:r>
+    </w:p>
+    <w:p>
+      <w:pPr>
+        <w:pStyle w:val="NoSpacing"/>
+        <w:numPr>
+          <w:ilvl w:val="1"/>
+          <w:numId w:val="9"/>
+        </w:numPr>
+      </w:pPr>
+      <w:r>
+        <w:t>Figure out the “shift” to reduce public health impact</w:t>
+      </w:r>
+    </w:p>
+    <w:p>
+      <w:pPr>
+        <w:pStyle w:val="NoSpacing"/>
+        <w:numPr>
+          <w:ilvl w:val="1"/>
+          <w:numId w:val="9"/>
+        </w:numPr>
+      </w:pPr>
+      <w:r>
+        <w:t>What components are most harmful / would have the greatest impact if levels reduced</w:t>
+      </w:r>
+    </w:p>
+    <w:p>
+      <w:pPr>
+        <w:pStyle w:val="NoSpacing"/>
+        <w:numPr>
+          <w:ilvl w:val="1"/>
+          <w:numId w:val="9"/>
+        </w:numPr>
+      </w:pPr>
+      <w:r>
+        <w:t>What components would be the most viable/practical/realistic to shift</w:t>
+      </w:r>
+    </w:p>
+    <w:p>
+      <w:pPr>
+        <w:pStyle w:val="NoSpacing"/>
+        <w:numPr>
+          <w:ilvl w:val="1"/>
+          <w:numId w:val="9"/>
+        </w:numPr>
+      </w:pPr>
+      <w:r>
+        <w:t xml:space="preserve">What kinds of industries / pollution generators should be </w:t>
+      </w:r>
+      <w:proofErr w:type="gramStart"/>
+      <w:r>
+        <w:t>targeted</w:t>
+      </w:r>
+      <w:proofErr w:type="gramEnd"/>
+      <w:r>
+        <w:t xml:space="preserve"> </w:t>
+      </w:r>
+    </w:p>
+    <w:p>
+      <w:pPr>
+        <w:pStyle w:val="NoSpacing"/>
+        <w:numPr>
+          <w:ilvl w:val="0"/>
+          <w:numId w:val="9"/>
+        </w:numPr>
+      </w:pPr>
     </w:p>
     <w:sectPr>
       <w:pgSz w:w="12240" w:h="15840"/>
@@ -2289,6 +2651,119 @@
     </w:lvl>
   </w:abstractNum>
   <w:abstractNum w:abstractNumId="4" w15:restartNumberingAfterBreak="0">
+    <w:nsid w:val="4AC10A3D"/>
+    <w:multiLevelType w:val="hybridMultilevel"/>
+    <w:tmpl w:val="EA0A0BAE"/>
+    <w:lvl w:ilvl="0" w:tplc="04090001">
+      <w:start w:val="1"/>
+      <w:numFmt w:val="bullet"/>
+      <w:lvlText w:val=""/>
+      <w:lvlJc w:val="left"/>
+      <w:pPr>
+        <w:ind w:left="720" w:hanging="360"/>
+      </w:pPr>
+      <w:rPr>
+        <w:rFonts w:ascii="Symbol" w:hAnsi="Symbol" w:hint="default"/>
+      </w:rPr>
+    </w:lvl>
+    <w:lvl w:ilvl="1" w:tplc="04090003">
+      <w:start w:val="1"/>
+      <w:numFmt w:val="bullet"/>
+      <w:lvlText w:val="o"/>
+      <w:lvlJc w:val="left"/>
+      <w:pPr>
+        <w:ind w:left="1440" w:hanging="360"/>
+      </w:pPr>
+      <w:rPr>
+        <w:rFonts w:ascii="Courier New" w:hAnsi="Courier New" w:cs="Courier New" w:hint="default"/>
+      </w:rPr>
+    </w:lvl>
+    <w:lvl w:ilvl="2" w:tplc="04090005" w:tentative="1">
+      <w:start w:val="1"/>
+      <w:numFmt w:val="bullet"/>
+      <w:lvlText w:val=""/>
+      <w:lvlJc w:val="left"/>
+      <w:pPr>
+        <w:ind w:left="2160" w:hanging="360"/>
+      </w:pPr>
+      <w:rPr>
+        <w:rFonts w:ascii="Wingdings" w:hAnsi="Wingdings" w:hint="default"/>
+      </w:rPr>
+    </w:lvl>
+    <w:lvl w:ilvl="3" w:tplc="04090001" w:tentative="1">
+      <w:start w:val="1"/>
+      <w:numFmt w:val="bullet"/>
+      <w:lvlText w:val=""/>
+      <w:lvlJc w:val="left"/>
+      <w:pPr>
+        <w:ind w:left="2880" w:hanging="360"/>
+      </w:pPr>
+      <w:rPr>
+        <w:rFonts w:ascii="Symbol" w:hAnsi="Symbol" w:hint="default"/>
+      </w:rPr>
+    </w:lvl>
+    <w:lvl w:ilvl="4" w:tplc="04090003" w:tentative="1">
+      <w:start w:val="1"/>
+      <w:numFmt w:val="bullet"/>
+      <w:lvlText w:val="o"/>
+      <w:lvlJc w:val="left"/>
+      <w:pPr>
+        <w:ind w:left="3600" w:hanging="360"/>
+      </w:pPr>
+      <w:rPr>
+        <w:rFonts w:ascii="Courier New" w:hAnsi="Courier New" w:cs="Courier New" w:hint="default"/>
+      </w:rPr>
+    </w:lvl>
+    <w:lvl w:ilvl="5" w:tplc="04090005" w:tentative="1">
+      <w:start w:val="1"/>
+      <w:numFmt w:val="bullet"/>
+      <w:lvlText w:val=""/>
+      <w:lvlJc w:val="left"/>
+      <w:pPr>
+        <w:ind w:left="4320" w:hanging="360"/>
+      </w:pPr>
+      <w:rPr>
+        <w:rFonts w:ascii="Wingdings" w:hAnsi="Wingdings" w:hint="default"/>
+      </w:rPr>
+    </w:lvl>
+    <w:lvl w:ilvl="6" w:tplc="04090001" w:tentative="1">
+      <w:start w:val="1"/>
+      <w:numFmt w:val="bullet"/>
+      <w:lvlText w:val=""/>
+      <w:lvlJc w:val="left"/>
+      <w:pPr>
+        <w:ind w:left="5040" w:hanging="360"/>
+      </w:pPr>
+      <w:rPr>
+        <w:rFonts w:ascii="Symbol" w:hAnsi="Symbol" w:hint="default"/>
+      </w:rPr>
+    </w:lvl>
+    <w:lvl w:ilvl="7" w:tplc="04090003" w:tentative="1">
+      <w:start w:val="1"/>
+      <w:numFmt w:val="bullet"/>
+      <w:lvlText w:val="o"/>
+      <w:lvlJc w:val="left"/>
+      <w:pPr>
+        <w:ind w:left="5760" w:hanging="360"/>
+      </w:pPr>
+      <w:rPr>
+        <w:rFonts w:ascii="Courier New" w:hAnsi="Courier New" w:cs="Courier New" w:hint="default"/>
+      </w:rPr>
+    </w:lvl>
+    <w:lvl w:ilvl="8" w:tplc="04090005" w:tentative="1">
+      <w:start w:val="1"/>
+      <w:numFmt w:val="bullet"/>
+      <w:lvlText w:val=""/>
+      <w:lvlJc w:val="left"/>
+      <w:pPr>
+        <w:ind w:left="6480" w:hanging="360"/>
+      </w:pPr>
+      <w:rPr>
+        <w:rFonts w:ascii="Wingdings" w:hAnsi="Wingdings" w:hint="default"/>
+      </w:rPr>
+    </w:lvl>
+  </w:abstractNum>
+  <w:abstractNum w:abstractNumId="5" w15:restartNumberingAfterBreak="0">
     <w:nsid w:val="51961CB4"/>
     <w:multiLevelType w:val="hybridMultilevel"/>
     <w:tmpl w:val="D8CC9950"/>
@@ -2401,7 +2876,7 @@
       </w:rPr>
     </w:lvl>
   </w:abstractNum>
-  <w:abstractNum w:abstractNumId="5" w15:restartNumberingAfterBreak="0">
+  <w:abstractNum w:abstractNumId="6" w15:restartNumberingAfterBreak="0">
     <w:nsid w:val="58754F78"/>
     <w:multiLevelType w:val="hybridMultilevel"/>
     <w:tmpl w:val="FDA8C832"/>
@@ -2514,7 +2989,7 @@
       </w:rPr>
     </w:lvl>
   </w:abstractNum>
-  <w:abstractNum w:abstractNumId="6" w15:restartNumberingAfterBreak="0">
+  <w:abstractNum w:abstractNumId="7" w15:restartNumberingAfterBreak="0">
     <w:nsid w:val="5C625980"/>
     <w:multiLevelType w:val="hybridMultilevel"/>
     <w:tmpl w:val="BB3C6990"/>
@@ -2627,7 +3102,7 @@
       </w:rPr>
     </w:lvl>
   </w:abstractNum>
-  <w:abstractNum w:abstractNumId="7" w15:restartNumberingAfterBreak="0">
+  <w:abstractNum w:abstractNumId="8" w15:restartNumberingAfterBreak="0">
     <w:nsid w:val="79B728C9"/>
     <w:multiLevelType w:val="hybridMultilevel"/>
     <w:tmpl w:val="D4507AEE"/>
@@ -2741,16 +3216,16 @@
     </w:lvl>
   </w:abstractNum>
   <w:num w:numId="1">
-    <w:abstractNumId w:val="4"/>
+    <w:abstractNumId w:val="5"/>
   </w:num>
   <w:num w:numId="2">
     <w:abstractNumId w:val="1"/>
   </w:num>
   <w:num w:numId="3">
-    <w:abstractNumId w:val="6"/>
+    <w:abstractNumId w:val="7"/>
   </w:num>
   <w:num w:numId="4">
-    <w:abstractNumId w:val="5"/>
+    <w:abstractNumId w:val="6"/>
   </w:num>
   <w:num w:numId="5">
     <w:abstractNumId w:val="2"/>
@@ -2762,7 +3237,10 @@
     <w:abstractNumId w:val="3"/>
   </w:num>
   <w:num w:numId="8">
-    <w:abstractNumId w:val="7"/>
+    <w:abstractNumId w:val="8"/>
+  </w:num>
+  <w:num w:numId="9">
+    <w:abstractNumId w:val="4"/>
   </w:num>
 </w:numbering>
 </file>

</xml_diff>